<commit_message>
tdf#123243 DOCX import: make increased anchored obj spacing cond more strict
Regression from commit 7e58ed4bdca81715bd6bbcfa9e29b0b90c8c2237
(tdf#115719 DOCX import: increase paragraph spacing for anchored
objects, 2018-02-14), which is an import-time workaround for a Word
layout bug.

Re-checking the original document from that bug, this only happens with
more anchored shapes (to the same paragraph), so make the workaround
condition more strict, fixing the layout of this bugdoc.

(Which means tdf115719.docx and tdf115719b.docx are modified to be more
close to the original bugdoc.)

Just checked, sadly Word's layout bug is still there in MSO 2019, so
can't revert our emulation of it (not yet).

Change-Id: I26f74a497b7718f8f3a2eadac481c8722e85e680
Reviewed-on: https://gerrit.libreoffice.org/68708
Tested-by: Jenkins
Reviewed-by: Miklos Vajna <vmiklos@collabora.com>
</commit_message>
<xml_diff>
--- a/sw/qa/extras/ooxmlexport/data/tdf115719.docx
+++ b/sw/qa/extras/ooxmlexport/data/tdf115719.docx
@@ -12,144 +12,361 @@
     </w:p>
     <w:p/>
     <w:p>
+      <w:bookmarkStart w:id="0" w:name="_GoBack"/>
+      <w:bookmarkEnd w:id="0"/>
       <w:r>
-        <w:drawing>
-          <wp:anchor distT="45720" distB="45720" distL="114300" distR="114300" simplePos="0" relativeHeight="251682816" behindDoc="0" locked="0" layoutInCell="1" allowOverlap="1">
-            <wp:simplePos x="0" y="0"/>
-            <wp:positionH relativeFrom="column">
-              <wp:posOffset>3510915</wp:posOffset>
-            </wp:positionH>
-            <wp:positionV relativeFrom="paragraph">
-              <wp:posOffset>8255</wp:posOffset>
-            </wp:positionV>
-            <wp:extent cx="3122295" cy="2268220"/>
-            <wp:effectExtent l="0" t="0" r="0" b="0"/>
-            <wp:wrapSquare wrapText="bothSides"/>
-            <wp:docPr id="13" name="Text Box 2"/>
-            <wp:cNvGraphicFramePr>
-              <a:graphicFrameLocks xmlns:a="http://schemas.openxmlformats.org/drawingml/2006/main"/>
-            </wp:cNvGraphicFramePr>
-            <a:graphic xmlns:a="http://schemas.openxmlformats.org/drawingml/2006/main">
-              <a:graphicData uri="http://schemas.microsoft.com/office/word/2010/wordprocessingShape">
-                <wps:wsp>
-                  <wps:cNvSpPr txBox="1">
-                    <a:spLocks noChangeArrowheads="1"/>
-                  </wps:cNvSpPr>
-                  <wps:spPr bwMode="auto">
-                    <a:xfrm>
-                      <a:off x="0" y="0"/>
-                      <a:ext cx="3122295" cy="2268220"/>
-                    </a:xfrm>
-                    <a:prstGeom prst="rect">
-                      <a:avLst/>
-                    </a:prstGeom>
-                    <a:noFill/>
-                    <a:ln w="9525">
-                      <a:noFill/>
-                      <a:miter lim="800000"/>
-                      <a:headEnd/>
-                      <a:tailEnd/>
-                    </a:ln>
-                  </wps:spPr>
-                  <wps:txbx>
-                    <w:txbxContent>
-                      <w:p>
-                        <w:r>
-                          <w:t>Right TextBox, start.</w:t>
-                        </w:r>
-                      </w:p>
-                      <w:p>
-                        <w:r>
-                          <w:t>Right TextBox, end.</w:t>
-                        </w:r>
-                      </w:p>
-                    </w:txbxContent>
-                  </wps:txbx>
-                  <wps:bodyPr rot="0" vert="horz" wrap="square" lIns="91440" tIns="45720" rIns="91440" bIns="45720" anchor="t" anchorCtr="0">
-                    <a:spAutoFit/>
-                  </wps:bodyPr>
-                </wps:wsp>
-              </a:graphicData>
-            </a:graphic>
-            <wp14:sizeRelH relativeFrom="margin">
-              <wp14:pctWidth>0</wp14:pctWidth>
-            </wp14:sizeRelH>
-            <wp14:sizeRelV relativeFrom="margin">
-              <wp14:pctHeight>20000</wp14:pctHeight>
-            </wp14:sizeRelV>
-          </wp:anchor>
-        </w:drawing>
+        <w:rPr>
+          <w:noProof/>
+        </w:rPr>
+        <w:lastRenderedPageBreak/>
+        <mc:AlternateContent>
+          <mc:Choice Requires="wps">
+            <w:drawing>
+              <wp:anchor distT="0" distB="0" distL="114300" distR="114300" simplePos="0" relativeHeight="251684864" behindDoc="0" locked="0" layoutInCell="1" allowOverlap="1">
+                <wp:simplePos x="0" y="0"/>
+                <wp:positionH relativeFrom="column">
+                  <wp:posOffset>5314950</wp:posOffset>
+                </wp:positionH>
+                <wp:positionV relativeFrom="paragraph">
+                  <wp:posOffset>1581150</wp:posOffset>
+                </wp:positionV>
+                <wp:extent cx="1009650" cy="714375"/>
+                <wp:effectExtent l="38100" t="19050" r="57150" b="47625"/>
+                <wp:wrapNone/>
+                <wp:docPr id="2" name="5-Point Star 2"/>
+                <wp:cNvGraphicFramePr/>
+                <a:graphic xmlns:a="http://schemas.openxmlformats.org/drawingml/2006/main">
+                  <a:graphicData uri="http://schemas.microsoft.com/office/word/2010/wordprocessingShape">
+                    <wps:wsp>
+                      <wps:cNvSpPr/>
+                      <wps:spPr>
+                        <a:xfrm>
+                          <a:off x="0" y="0"/>
+                          <a:ext cx="1009650" cy="714375"/>
+                        </a:xfrm>
+                        <a:prstGeom prst="star5">
+                          <a:avLst/>
+                        </a:prstGeom>
+                      </wps:spPr>
+                      <wps:style>
+                        <a:lnRef idx="2">
+                          <a:schemeClr val="accent1">
+                            <a:shade val="50000"/>
+                          </a:schemeClr>
+                        </a:lnRef>
+                        <a:fillRef idx="1">
+                          <a:schemeClr val="accent1"/>
+                        </a:fillRef>
+                        <a:effectRef idx="0">
+                          <a:schemeClr val="accent1"/>
+                        </a:effectRef>
+                        <a:fontRef idx="minor">
+                          <a:schemeClr val="lt1"/>
+                        </a:fontRef>
+                      </wps:style>
+                      <wps:bodyPr rot="0" spcFirstLastPara="0" vertOverflow="overflow" horzOverflow="overflow" vert="horz" wrap="square" lIns="91440" tIns="45720" rIns="91440" bIns="45720" numCol="1" spcCol="0" rtlCol="0" fromWordArt="0" anchor="ctr" anchorCtr="0" forceAA="0" compatLnSpc="1">
+                        <a:prstTxWarp prst="textNoShape">
+                          <a:avLst/>
+                        </a:prstTxWarp>
+                        <a:noAutofit/>
+                      </wps:bodyPr>
+                    </wps:wsp>
+                  </a:graphicData>
+                </a:graphic>
+              </wp:anchor>
+            </w:drawing>
+          </mc:Choice>
+          <mc:Fallback>
+            <w:pict>
+              <v:shape w14:anchorId="2A1A8581" id="5-Point Star 2" o:spid="_x0000_s1026" style="position:absolute;margin-left:418.5pt;margin-top:124.5pt;width:79.5pt;height:56.25pt;z-index:251684864;visibility:visible;mso-wrap-style:square;mso-wrap-distance-left:9pt;mso-wrap-distance-top:0;mso-wrap-distance-right:9pt;mso-wrap-distance-bottom:0;mso-position-horizontal:absolute;mso-position-horizontal-relative:text;mso-position-vertical:absolute;mso-position-vertical-relative:text;v-text-anchor:middle" coordsize="1009650,714375" o:gfxdata="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" path="m1,272866r385653,2l504825,,623996,272868r385653,-2l697648,441506,816823,714373,504825,545730,192827,714373,312002,441506,1,272866xe" fillcolor="#5b9bd5 [3204]" strokecolor="#1f4d78 [1604]" strokeweight="1pt">
+                <v:stroke joinstyle="miter"/>
+                <v:path arrowok="t" o:connecttype="custom" o:connectlocs="1,272866;385654,272868;504825,0;623996,272868;1009649,272866;697648,441506;816823,714373;504825,545730;192827,714373;312002,441506;1,272866" o:connectangles="0,0,0,0,0,0,0,0,0,0,0"/>
+              </v:shape>
+            </w:pict>
+          </mc:Fallback>
+        </mc:AlternateContent>
       </w:r>
       <w:r>
-        <w:drawing>
-          <wp:anchor distT="45720" distB="45720" distL="114300" distR="114300" simplePos="0" relativeHeight="251679744" behindDoc="0" locked="0" layoutInCell="1" allowOverlap="1">
-            <wp:simplePos x="0" y="0"/>
-            <wp:positionH relativeFrom="margin">
-              <wp:align>left</wp:align>
-            </wp:positionH>
-            <wp:positionV relativeFrom="paragraph">
-              <wp:posOffset>0</wp:posOffset>
-            </wp:positionV>
-            <wp:extent cx="3286125" cy="3984625"/>
-            <wp:effectExtent l="0" t="0" r="0" b="635"/>
-            <wp:wrapSquare wrapText="bothSides"/>
-            <wp:docPr id="11" name="Text Box 2"/>
-            <wp:cNvGraphicFramePr>
-              <a:graphicFrameLocks xmlns:a="http://schemas.openxmlformats.org/drawingml/2006/main"/>
-            </wp:cNvGraphicFramePr>
-            <a:graphic xmlns:a="http://schemas.openxmlformats.org/drawingml/2006/main">
-              <a:graphicData uri="http://schemas.microsoft.com/office/word/2010/wordprocessingShape">
-                <wps:wsp>
-                  <wps:cNvSpPr txBox="1">
-                    <a:spLocks noChangeArrowheads="1"/>
-                  </wps:cNvSpPr>
-                  <wps:spPr bwMode="auto">
-                    <a:xfrm>
-                      <a:off x="0" y="0"/>
-                      <a:ext cx="3286125" cy="3984625"/>
-                    </a:xfrm>
-                    <a:prstGeom prst="rect">
-                      <a:avLst/>
-                    </a:prstGeom>
-                    <a:noFill/>
-                    <a:ln w="9525">
-                      <a:noFill/>
-                      <a:miter lim="800000"/>
-                      <a:headEnd/>
-                      <a:tailEnd/>
-                    </a:ln>
-                  </wps:spPr>
-                  <wps:txbx>
-                    <w:txbxContent>
-                      <w:p>
-                        <w:r>
-                          <w:t>Left TextBox, start.</w:t>
-                        </w:r>
-                      </w:p>
-                      <w:p>
-                        <w:pPr>
-                          <w:spacing w:before="6000"/>
-                        </w:pPr>
-                        <w:r>
-                          <w:t>Left TextBox, end.</w:t>
-                        </w:r>
-                      </w:p>
-                    </w:txbxContent>
-                  </wps:txbx>
-                  <wps:bodyPr rot="0" vert="horz" wrap="square" lIns="91440" tIns="45720" rIns="91440" bIns="45720" anchor="t" anchorCtr="0">
-                    <a:spAutoFit/>
-                  </wps:bodyPr>
-                </wps:wsp>
-              </a:graphicData>
-            </a:graphic>
-            <wp14:sizeRelH relativeFrom="margin">
-              <wp14:pctWidth>0</wp14:pctWidth>
-            </wp14:sizeRelH>
-            <wp14:sizeRelV relativeFrom="margin">
-              <wp14:pctHeight>20000</wp14:pctHeight>
-            </wp14:sizeRelV>
-          </wp:anchor>
-        </w:drawing>
+        <w:rPr>
+          <w:noProof/>
+        </w:rPr>
+        <mc:AlternateContent>
+          <mc:Choice Requires="wps">
+            <w:drawing>
+              <wp:anchor distT="0" distB="0" distL="114300" distR="114300" simplePos="0" relativeHeight="251683840" behindDoc="0" locked="0" layoutInCell="1" allowOverlap="1">
+                <wp:simplePos x="0" y="0"/>
+                <wp:positionH relativeFrom="column">
+                  <wp:posOffset>3924300</wp:posOffset>
+                </wp:positionH>
+                <wp:positionV relativeFrom="paragraph">
+                  <wp:posOffset>1314450</wp:posOffset>
+                </wp:positionV>
+                <wp:extent cx="952500" cy="914400"/>
+                <wp:effectExtent l="19050" t="19050" r="38100" b="19050"/>
+                <wp:wrapNone/>
+                <wp:docPr id="1" name="Isosceles Triangle 1"/>
+                <wp:cNvGraphicFramePr/>
+                <a:graphic xmlns:a="http://schemas.openxmlformats.org/drawingml/2006/main">
+                  <a:graphicData uri="http://schemas.microsoft.com/office/word/2010/wordprocessingShape">
+                    <wps:wsp>
+                      <wps:cNvSpPr/>
+                      <wps:spPr>
+                        <a:xfrm>
+                          <a:off x="0" y="0"/>
+                          <a:ext cx="952500" cy="914400"/>
+                        </a:xfrm>
+                        <a:prstGeom prst="triangle">
+                          <a:avLst/>
+                        </a:prstGeom>
+                      </wps:spPr>
+                      <wps:style>
+                        <a:lnRef idx="2">
+                          <a:schemeClr val="accent1">
+                            <a:shade val="50000"/>
+                          </a:schemeClr>
+                        </a:lnRef>
+                        <a:fillRef idx="1">
+                          <a:schemeClr val="accent1"/>
+                        </a:fillRef>
+                        <a:effectRef idx="0">
+                          <a:schemeClr val="accent1"/>
+                        </a:effectRef>
+                        <a:fontRef idx="minor">
+                          <a:schemeClr val="lt1"/>
+                        </a:fontRef>
+                      </wps:style>
+                      <wps:bodyPr rot="0" spcFirstLastPara="0" vertOverflow="overflow" horzOverflow="overflow" vert="horz" wrap="square" lIns="91440" tIns="45720" rIns="91440" bIns="45720" numCol="1" spcCol="0" rtlCol="0" fromWordArt="0" anchor="ctr" anchorCtr="0" forceAA="0" compatLnSpc="1">
+                        <a:prstTxWarp prst="textNoShape">
+                          <a:avLst/>
+                        </a:prstTxWarp>
+                        <a:noAutofit/>
+                      </wps:bodyPr>
+                    </wps:wsp>
+                  </a:graphicData>
+                </a:graphic>
+              </wp:anchor>
+            </w:drawing>
+          </mc:Choice>
+          <mc:Fallback>
+            <w:pict>
+              <v:shapetype w14:anchorId="3F8255E0" id="_x0000_t5" coordsize="21600,21600" o:spt="5" adj="10800" path="m@0,l,21600r21600,xe">
+                <v:stroke joinstyle="miter"/>
+                <v:formulas>
+                  <v:f eqn="val #0"/>
+                  <v:f eqn="prod #0 1 2"/>
+                  <v:f eqn="sum @1 10800 0"/>
+                </v:formulas>
+                <v:path gradientshapeok="t" o:connecttype="custom" o:connectlocs="@0,0;@1,10800;0,21600;10800,21600;21600,21600;@2,10800" textboxrect="0,10800,10800,18000;5400,10800,16200,18000;10800,10800,21600,18000;0,7200,7200,21600;7200,7200,14400,21600;14400,7200,21600,21600"/>
+                <v:handles>
+                  <v:h position="#0,topLeft" xrange="0,21600"/>
+                </v:handles>
+              </v:shapetype>
+              <v:shape id="Isosceles Triangle 1" o:spid="_x0000_s1026" type="#_x0000_t5" style="position:absolute;margin-left:309pt;margin-top:103.5pt;width:75pt;height:1in;z-index:251683840;visibility:visible;mso-wrap-style:square;mso-wrap-distance-left:9pt;mso-wrap-distance-top:0;mso-wrap-distance-right:9pt;mso-wrap-distance-bottom:0;mso-position-horizontal:absolute;mso-position-horizontal-relative:text;mso-position-vertical:absolute;mso-position-vertical-relative:text;v-text-anchor:middle" o:gfxdata="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" fillcolor="#5b9bd5 [3204]" strokecolor="#1f4d78 [1604]" strokeweight="1pt"/>
+            </w:pict>
+          </mc:Fallback>
+        </mc:AlternateContent>
+      </w:r>
+      <w:r>
+        <w:rPr>
+          <w:noProof/>
+        </w:rPr>
+        <mc:AlternateContent>
+          <mc:Choice Requires="wps">
+            <w:drawing>
+              <wp:anchor distT="45720" distB="45720" distL="114300" distR="114300" simplePos="0" relativeHeight="251682816" behindDoc="0" locked="0" layoutInCell="1" allowOverlap="1">
+                <wp:simplePos x="0" y="0"/>
+                <wp:positionH relativeFrom="column">
+                  <wp:posOffset>3510915</wp:posOffset>
+                </wp:positionH>
+                <wp:positionV relativeFrom="paragraph">
+                  <wp:posOffset>8255</wp:posOffset>
+                </wp:positionV>
+                <wp:extent cx="3122295" cy="2268220"/>
+                <wp:effectExtent l="0" t="0" r="0" b="0"/>
+                <wp:wrapSquare wrapText="bothSides"/>
+                <wp:docPr id="13" name="Text Box 2"/>
+                <wp:cNvGraphicFramePr>
+                  <a:graphicFrameLocks xmlns:a="http://schemas.openxmlformats.org/drawingml/2006/main"/>
+                </wp:cNvGraphicFramePr>
+                <a:graphic xmlns:a="http://schemas.openxmlformats.org/drawingml/2006/main">
+                  <a:graphicData uri="http://schemas.microsoft.com/office/word/2010/wordprocessingShape">
+                    <wps:wsp>
+                      <wps:cNvSpPr txBox="1">
+                        <a:spLocks noChangeArrowheads="1"/>
+                      </wps:cNvSpPr>
+                      <wps:spPr bwMode="auto">
+                        <a:xfrm>
+                          <a:off x="0" y="0"/>
+                          <a:ext cx="3122295" cy="2268220"/>
+                        </a:xfrm>
+                        <a:prstGeom prst="rect">
+                          <a:avLst/>
+                        </a:prstGeom>
+                        <a:noFill/>
+                        <a:ln w="9525">
+                          <a:noFill/>
+                          <a:miter lim="800000"/>
+                          <a:headEnd/>
+                          <a:tailEnd/>
+                        </a:ln>
+                      </wps:spPr>
+                      <wps:txbx>
+                        <w:txbxContent>
+                          <w:p>
+                            <w:r>
+                              <w:t>Right TextBox, start.</w:t>
+                            </w:r>
+                          </w:p>
+                          <w:p>
+                            <w:r>
+                              <w:t>Right TextBox, end.</w:t>
+                            </w:r>
+                          </w:p>
+                        </w:txbxContent>
+                      </wps:txbx>
+                      <wps:bodyPr rot="0" vert="horz" wrap="square" lIns="91440" tIns="45720" rIns="91440" bIns="45720" anchor="t" anchorCtr="0">
+                        <a:spAutoFit/>
+                      </wps:bodyPr>
+                    </wps:wsp>
+                  </a:graphicData>
+                </a:graphic>
+                <wp14:sizeRelH relativeFrom="margin">
+                  <wp14:pctWidth>0</wp14:pctWidth>
+                </wp14:sizeRelH>
+                <wp14:sizeRelV relativeFrom="margin">
+                  <wp14:pctHeight>20000</wp14:pctHeight>
+                </wp14:sizeRelV>
+              </wp:anchor>
+            </w:drawing>
+          </mc:Choice>
+          <mc:Fallback>
+            <w:pict>
+              <v:shapetype id="_x0000_t202" coordsize="21600,21600" o:spt="202" path="m,l,21600r21600,l21600,xe">
+                <v:stroke joinstyle="miter"/>
+                <v:path gradientshapeok="t" o:connecttype="rect"/>
+              </v:shapetype>
+              <v:shape id="Text Box 2" o:spid="_x0000_s1026" type="#_x0000_t202" style="position:absolute;margin-left:276.45pt;margin-top:.65pt;width:245.85pt;height:178.6pt;z-index:251682816;visibility:visible;mso-wrap-style:square;mso-width-percent:0;mso-height-percent:200;mso-wrap-distance-left:9pt;mso-wrap-distance-top:3.6pt;mso-wrap-distance-right:9pt;mso-wrap-distance-bottom:3.6pt;mso-position-horizontal:absolute;mso-position-horizontal-relative:text;mso-position-vertical:absolute;mso-position-vertical-relative:text;mso-width-percent:0;mso-height-percent:200;mso-width-relative:margin;mso-height-relative:margin;v-text-anchor:top" o:gfxdata="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" filled="f" stroked="f">
+                <v:textbox style="mso-fit-shape-to-text:t">
+                  <w:txbxContent>
+                    <w:p>
+                      <w:r>
+                        <w:t>Right TextBox, start.</w:t>
+                      </w:r>
+                    </w:p>
+                    <w:p>
+                      <w:r>
+                        <w:t>Right TextBox, end.</w:t>
+                      </w:r>
+                    </w:p>
+                  </w:txbxContent>
+                </v:textbox>
+                <w10:wrap type="square"/>
+              </v:shape>
+            </w:pict>
+          </mc:Fallback>
+        </mc:AlternateContent>
+      </w:r>
+      <w:r>
+        <w:rPr>
+          <w:noProof/>
+        </w:rPr>
+        <mc:AlternateContent>
+          <mc:Choice Requires="wps">
+            <w:drawing>
+              <wp:anchor distT="45720" distB="45720" distL="114300" distR="114300" simplePos="0" relativeHeight="251679744" behindDoc="0" locked="0" layoutInCell="1" allowOverlap="1">
+                <wp:simplePos x="0" y="0"/>
+                <wp:positionH relativeFrom="margin">
+                  <wp:align>left</wp:align>
+                </wp:positionH>
+                <wp:positionV relativeFrom="paragraph">
+                  <wp:posOffset>0</wp:posOffset>
+                </wp:positionV>
+                <wp:extent cx="3286125" cy="3984625"/>
+                <wp:effectExtent l="0" t="0" r="0" b="635"/>
+                <wp:wrapSquare wrapText="bothSides"/>
+                <wp:docPr id="11" name="Text Box 2"/>
+                <wp:cNvGraphicFramePr>
+                  <a:graphicFrameLocks xmlns:a="http://schemas.openxmlformats.org/drawingml/2006/main"/>
+                </wp:cNvGraphicFramePr>
+                <a:graphic xmlns:a="http://schemas.openxmlformats.org/drawingml/2006/main">
+                  <a:graphicData uri="http://schemas.microsoft.com/office/word/2010/wordprocessingShape">
+                    <wps:wsp>
+                      <wps:cNvSpPr txBox="1">
+                        <a:spLocks noChangeArrowheads="1"/>
+                      </wps:cNvSpPr>
+                      <wps:spPr bwMode="auto">
+                        <a:xfrm>
+                          <a:off x="0" y="0"/>
+                          <a:ext cx="3286125" cy="3984625"/>
+                        </a:xfrm>
+                        <a:prstGeom prst="rect">
+                          <a:avLst/>
+                        </a:prstGeom>
+                        <a:noFill/>
+                        <a:ln w="9525">
+                          <a:noFill/>
+                          <a:miter lim="800000"/>
+                          <a:headEnd/>
+                          <a:tailEnd/>
+                        </a:ln>
+                      </wps:spPr>
+                      <wps:txbx>
+                        <w:txbxContent>
+                          <w:p>
+                            <w:r>
+                              <w:t>Left TextBox, start.</w:t>
+                            </w:r>
+                          </w:p>
+                          <w:p>
+                            <w:pPr>
+                              <w:spacing w:before="6000"/>
+                            </w:pPr>
+                            <w:r>
+                              <w:t>Left TextBox, end.</w:t>
+                            </w:r>
+                          </w:p>
+                        </w:txbxContent>
+                      </wps:txbx>
+                      <wps:bodyPr rot="0" vert="horz" wrap="square" lIns="91440" tIns="45720" rIns="91440" bIns="45720" anchor="t" anchorCtr="0">
+                        <a:spAutoFit/>
+                      </wps:bodyPr>
+                    </wps:wsp>
+                  </a:graphicData>
+                </a:graphic>
+                <wp14:sizeRelH relativeFrom="margin">
+                  <wp14:pctWidth>0</wp14:pctWidth>
+                </wp14:sizeRelH>
+                <wp14:sizeRelV relativeFrom="margin">
+                  <wp14:pctHeight>20000</wp14:pctHeight>
+                </wp14:sizeRelV>
+              </wp:anchor>
+            </w:drawing>
+          </mc:Choice>
+          <mc:Fallback>
+            <w:pict>
+              <v:shape id="_x0000_s1027" type="#_x0000_t202" style="position:absolute;margin-left:0;margin-top:0;width:258.75pt;height:313.75pt;z-index:251679744;visibility:visible;mso-wrap-style:square;mso-width-percent:0;mso-height-percent:200;mso-wrap-distance-left:9pt;mso-wrap-distance-top:3.6pt;mso-wrap-distance-right:9pt;mso-wrap-distance-bottom:3.6pt;mso-position-horizontal:left;mso-position-horizontal-relative:margin;mso-position-vertical:absolute;mso-position-vertical-relative:text;mso-width-percent:0;mso-height-percent:200;mso-width-relative:margin;mso-height-relative:margin;v-text-anchor:top" o:gfxdata="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" filled="f" stroked="f">
+                <v:textbox style="mso-fit-shape-to-text:t">
+                  <w:txbxContent>
+                    <w:p>
+                      <w:r>
+                        <w:t>Left TextBox, start.</w:t>
+                      </w:r>
+                    </w:p>
+                    <w:p>
+                      <w:pPr>
+                        <w:spacing w:before="6000"/>
+                      </w:pPr>
+                      <w:r>
+                        <w:t>Left TextBox, end.</w:t>
+                      </w:r>
+                    </w:p>
+                  </w:txbxContent>
+                </v:textbox>
+                <w10:wrap type="square" anchorx="margin"/>
+              </v:shape>
+            </w:pict>
+          </mc:Fallback>
+        </mc:AlternateContent>
       </w:r>
     </w:p>
     <w:sectPr>

</xml_diff>

<commit_message>
Related: tdf#124600 DOCX import: ignore left wrap on left-aligned shapes
The DOC import does the same in
SwWW8ImplReader::AdjustLRWrapForWordMargins(). This fixes one
sub-problem of the bugdoc, so now the shape anchored in the header has a
correct position.

This made it necessary to re-visit the tdf#115719 testcases, which are
minimal reproducers. The original document had from-left alignment
(instead of align-to-left), but this did not matter before. Bring the
test documents closer to the original large document, so the tests still
pass and don't depend on LO mis-handling the above mentioned
left-aligned situation. (The interesting property of tdf115719.docx,
where Word 2010 and Word 2013 handles the document differently is
preserved after this change.)

Change-Id: I973c13df47b0867e2c4756f0c448495257b7c9d5
Reviewed-on: https://gerrit.libreoffice.org/79049
Reviewed-by: Miklos Vajna <vmiklos@collabora.com>
Tested-by: Jenkins
</commit_message>
<xml_diff>
--- a/sw/qa/extras/ooxmlexport/data/tdf115719.docx
+++ b/sw/qa/extras/ooxmlexport/data/tdf115719.docx
@@ -12,8 +12,6 @@
     </w:p>
     <w:p/>
     <w:p>
-      <w:bookmarkStart w:id="0" w:name="_GoBack"/>
-      <w:bookmarkEnd w:id="0"/>
       <w:r>
         <w:rPr>
           <w:noProof/>
@@ -213,6 +211,7 @@
                       <wps:txbx>
                         <w:txbxContent>
                           <w:p>
+                            <w:bookmarkStart w:id="0" w:name="_GoBack"/>
                             <w:r>
                               <w:t>Right TextBox, start.</w:t>
                             </w:r>
@@ -221,6 +220,7 @@
                             <w:r>
                               <w:t>Right TextBox, end.</w:t>
                             </w:r>
+                            <w:bookmarkEnd w:id="0"/>
                           </w:p>
                         </w:txbxContent>
                       </wps:txbx>
@@ -249,6 +249,7 @@
                 <v:textbox style="mso-fit-shape-to-text:t">
                   <w:txbxContent>
                     <w:p>
+                      <w:bookmarkStart w:id="1" w:name="_GoBack"/>
                       <w:r>
                         <w:t>Right TextBox, start.</w:t>
                       </w:r>
@@ -257,6 +258,7 @@
                       <w:r>
                         <w:t>Right TextBox, end.</w:t>
                       </w:r>
+                      <w:bookmarkEnd w:id="1"/>
                     </w:p>
                   </w:txbxContent>
                 </v:textbox>
@@ -276,13 +278,13 @@
               <wp:anchor distT="45720" distB="45720" distL="114300" distR="114300" simplePos="0" relativeHeight="251679744" behindDoc="0" locked="0" layoutInCell="1" allowOverlap="1">
                 <wp:simplePos x="0" y="0"/>
                 <wp:positionH relativeFrom="margin">
-                  <wp:align>left</wp:align>
+                  <wp:posOffset>0</wp:posOffset>
                 </wp:positionH>
                 <wp:positionV relativeFrom="paragraph">
                   <wp:posOffset>0</wp:posOffset>
                 </wp:positionV>
-                <wp:extent cx="3286125" cy="3984625"/>
-                <wp:effectExtent l="0" t="0" r="0" b="635"/>
+                <wp:extent cx="3282696" cy="3984625"/>
+                <wp:effectExtent l="0" t="0" r="0" b="0"/>
                 <wp:wrapSquare wrapText="bothSides"/>
                 <wp:docPr id="11" name="Text Box 2"/>
                 <wp:cNvGraphicFramePr>
@@ -297,7 +299,7 @@
                       <wps:spPr bwMode="auto">
                         <a:xfrm>
                           <a:off x="0" y="0"/>
-                          <a:ext cx="3286125" cy="3984625"/>
+                          <a:ext cx="3282696" cy="3984625"/>
                         </a:xfrm>
                         <a:prstGeom prst="rect">
                           <a:avLst/>
@@ -344,7 +346,7 @@
           </mc:Choice>
           <mc:Fallback>
             <w:pict>
-              <v:shape id="_x0000_s1027" type="#_x0000_t202" style="position:absolute;margin-left:0;margin-top:0;width:258.75pt;height:313.75pt;z-index:251679744;visibility:visible;mso-wrap-style:square;mso-width-percent:0;mso-height-percent:200;mso-wrap-distance-left:9pt;mso-wrap-distance-top:3.6pt;mso-wrap-distance-right:9pt;mso-wrap-distance-bottom:3.6pt;mso-position-horizontal:left;mso-position-horizontal-relative:margin;mso-position-vertical:absolute;mso-position-vertical-relative:text;mso-width-percent:0;mso-height-percent:200;mso-width-relative:margin;mso-height-relative:margin;v-text-anchor:top" o:gfxdata="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" filled="f" stroked="f">
+              <v:shape id="_x0000_s1027" type="#_x0000_t202" style="position:absolute;margin-left:0;margin-top:0;width:258.5pt;height:313.75pt;z-index:251679744;visibility:visible;mso-wrap-style:square;mso-width-percent:0;mso-height-percent:200;mso-wrap-distance-left:9pt;mso-wrap-distance-top:3.6pt;mso-wrap-distance-right:9pt;mso-wrap-distance-bottom:3.6pt;mso-position-horizontal:absolute;mso-position-horizontal-relative:margin;mso-position-vertical:absolute;mso-position-vertical-relative:text;mso-width-percent:0;mso-height-percent:200;mso-width-relative:margin;mso-height-relative:margin;v-text-anchor:top" o:gfxdata="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" filled="f" stroked="f">
                 <v:textbox style="mso-fit-shape-to-text:t">
                   <w:txbxContent>
                     <w:p>

</xml_diff>